<commit_message>
palabras de workpc. And adding Java Reflections
</commit_message>
<xml_diff>
--- a/JSF_JPA_Oracle_Git_Primefaces_Experiences.docx
+++ b/JSF_JPA_Oracle_Git_Primefaces_Experiences.docx
@@ -1,13 +1,24 @@
 
 <file path=word/document.xml><?xml version="1.0" encoding="utf-8"?>
-<w:document xmlns:ve="http://schemas.openxmlformats.org/markup-compatibility/2006" xmlns:o="urn:schemas-microsoft-com:office:office" xmlns:r="http://schemas.openxmlformats.org/officeDocument/2006/relationships" xmlns:m="http://schemas.openxmlformats.org/officeDocument/2006/math" xmlns:v="urn:schemas-microsoft-com:vml" xmlns:wp="http://schemas.openxmlformats.org/drawingml/2006/wordprocessingDrawing" xmlns:w10="urn:schemas-microsoft-com:office:word" xmlns:w="http://schemas.openxmlformats.org/wordprocessingml/2006/main" xmlns:wne="http://schemas.microsoft.com/office/word/2006/wordml">
+<w:document xmlns:wpc="http://schemas.microsoft.com/office/word/2010/wordprocessingCanvas" xmlns:mc="http://schemas.openxmlformats.org/markup-compatibility/2006" xmlns:o="urn:schemas-microsoft-com:office:office" xmlns:r="http://schemas.openxmlformats.org/officeDocument/2006/relationships" xmlns:m="http://schemas.openxmlformats.org/officeDocument/2006/math" xmlns:v="urn:schemas-microsoft-com:vml" xmlns:wp14="http://schemas.microsoft.com/office/word/2010/wordprocessingDrawing" xmlns:wp="http://schemas.openxmlformats.org/drawingml/2006/wordprocessingDrawing" xmlns:w10="urn:schemas-microsoft-com:office:word" xmlns:w="http://schemas.openxmlformats.org/wordprocessingml/2006/main" xmlns:w14="http://schemas.microsoft.com/office/word/2010/wordml" xmlns:wpg="http://schemas.microsoft.com/office/word/2010/wordprocessingGroup" xmlns:wpi="http://schemas.microsoft.com/office/word/2010/wordprocessingInk" xmlns:wne="http://schemas.microsoft.com/office/word/2006/wordml" xmlns:wps="http://schemas.microsoft.com/office/word/2010/wordprocessingShape" mc:Ignorable="w14 wp14">
   <w:body>
     <w:p>
       <w:pPr>
         <w:pStyle w:val="Heading2HTT"/>
-      </w:pPr>
-      <w:r>
-        <w:t xml:space="preserve">Used Libraries : </w:t>
+        <w:ind w:left="720" w:hanging="720"/>
+      </w:pPr>
+      <w:bookmarkStart w:id="0" w:name="_GoBack"/>
+      <w:bookmarkEnd w:id="0"/>
+      <w:r>
+        <w:t xml:space="preserve">Used </w:t>
+      </w:r>
+      <w:proofErr w:type="gramStart"/>
+      <w:r>
+        <w:t>Libraries :</w:t>
+      </w:r>
+      <w:proofErr w:type="gramEnd"/>
+      <w:r>
+        <w:t xml:space="preserve"> </w:t>
       </w:r>
     </w:p>
     <w:p/>
@@ -15,8 +26,13 @@
       <w:pPr>
         <w:pStyle w:val="Heading3HTT"/>
       </w:pPr>
-      <w:r>
-        <w:t xml:space="preserve">Hibernate : </w:t>
+      <w:proofErr w:type="gramStart"/>
+      <w:r>
+        <w:t>Hibernate :</w:t>
+      </w:r>
+      <w:proofErr w:type="gramEnd"/>
+      <w:r>
+        <w:t xml:space="preserve"> </w:t>
       </w:r>
     </w:p>
     <w:p>
@@ -37,7 +53,15 @@
     </w:p>
     <w:p>
       <w:r>
-        <w:t xml:space="preserve">    "lib&gt;required"</w:t>
+        <w:t xml:space="preserve">    "</w:t>
+      </w:r>
+      <w:proofErr w:type="gramStart"/>
+      <w:r>
+        <w:t>lib&gt;</w:t>
+      </w:r>
+      <w:proofErr w:type="gramEnd"/>
+      <w:r>
+        <w:t>required"</w:t>
       </w:r>
     </w:p>
     <w:p>
@@ -60,6 +84,7 @@
       </w:r>
     </w:p>
     <w:p>
+      <w:proofErr w:type="gramStart"/>
       <w:r>
         <w:t>Downloaded the "</w:t>
       </w:r>
@@ -69,6 +94,7 @@
       <w:r>
         <w:t>" from oracle web page that is for Oracle 11g 2.0.2.0 version.</w:t>
       </w:r>
+      <w:proofErr w:type="gramEnd"/>
     </w:p>
     <w:p>
       <w:r>
@@ -76,32 +102,44 @@
       </w:r>
     </w:p>
     <w:p>
+      <w:proofErr w:type="gramStart"/>
       <w:r>
         <w:t>And added the jar to build path.</w:t>
       </w:r>
-      <w:r>
-        <w:t xml:space="preserve"> It is done by referring : </w:t>
-      </w:r>
-    </w:p>
-    <w:p>
-      <w:pPr>
-        <w:rPr>
-          <w:i/>
-        </w:rPr>
-      </w:pPr>
-      <w:hyperlink r:id="rId5" w:history="1">
+      <w:proofErr w:type="gramEnd"/>
+      <w:r>
+        <w:t xml:space="preserve"> It is done by </w:t>
+      </w:r>
+      <w:proofErr w:type="gramStart"/>
+      <w:r>
+        <w:t>referring :</w:t>
+      </w:r>
+      <w:proofErr w:type="gramEnd"/>
+      <w:r>
+        <w:t xml:space="preserve"> </w:t>
+      </w:r>
+    </w:p>
+    <w:p>
+      <w:pPr>
+        <w:rPr>
+          <w:i/>
+        </w:rPr>
+      </w:pPr>
+      <w:hyperlink r:id="rId6" w:history="1">
+        <w:proofErr w:type="gramStart"/>
         <w:r>
           <w:rPr>
-            <w:rStyle w:val="Hyperlink"/>
+            <w:rStyle w:val="Hipervnculo"/>
           </w:rPr>
           <w:t>Reference for ClassNotFoundException</w:t>
         </w:r>
         <w:r>
           <w:rPr>
-            <w:rStyle w:val="Hyperlink"/>
+            <w:rStyle w:val="Hipervnculo"/>
           </w:rPr>
           <w:t>.</w:t>
         </w:r>
+        <w:proofErr w:type="gramEnd"/>
       </w:hyperlink>
     </w:p>
     <w:p>
@@ -138,8 +176,13 @@
         <w:t>2-</w:t>
       </w:r>
       <w:r>
-        <w:t>Need to place these references inside the page (index.xhtml) :</w:t>
-      </w:r>
+        <w:t>Need to place these references inside the page (index.xhtml</w:t>
+      </w:r>
+      <w:proofErr w:type="gramStart"/>
+      <w:r>
+        <w:t>) :</w:t>
+      </w:r>
+      <w:proofErr w:type="gramEnd"/>
     </w:p>
     <w:p>
       <w:pPr>
@@ -255,8 +298,13 @@
     </w:p>
     <w:p>
       <w:r>
-        <w:t>Used the mojarra libraries :</w:t>
-      </w:r>
+        <w:t xml:space="preserve">Used the mojarra </w:t>
+      </w:r>
+      <w:proofErr w:type="gramStart"/>
+      <w:r>
+        <w:t>libraries :</w:t>
+      </w:r>
+      <w:proofErr w:type="gramEnd"/>
     </w:p>
     <w:p>
       <w:pPr>
@@ -264,36 +312,62 @@
           <w:lang w:val="es-CO"/>
         </w:rPr>
       </w:pPr>
-      <w:hyperlink r:id="rId6" w:history="1">
+      <w:r>
+        <w:fldChar w:fldCharType="begin"/>
+      </w:r>
+      <w:r>
+        <w:rPr>
+          <w:lang w:val="es-CO"/>
+        </w:rPr>
+        <w:instrText xml:space="preserve"> HYPERLINK "http://central.maven.org/maven2/com/sun/faces/jsf-impl/2.2.9/jsf-impl-2.2.9.jar" </w:instrText>
+      </w:r>
+      <w:r>
+        <w:fldChar w:fldCharType="separate"/>
+      </w:r>
+      <w:proofErr w:type="gramStart"/>
+      <w:r>
+        <w:rPr>
+          <w:rStyle w:val="Hipervnculo"/>
+          <w:lang w:val="es-CO"/>
+        </w:rPr>
+        <w:t>jsf-impl-2.2.9.jar</w:t>
+      </w:r>
+      <w:proofErr w:type="gramEnd"/>
+      <w:r>
+        <w:rPr>
+          <w:rStyle w:val="Hipervnculo"/>
+          <w:lang w:val="es-CO"/>
+        </w:rPr>
+        <w:fldChar w:fldCharType="end"/>
+      </w:r>
+    </w:p>
+    <w:p>
+      <w:pPr>
+        <w:rPr>
+          <w:lang w:val="es-CO"/>
+        </w:rPr>
+      </w:pPr>
+      <w:hyperlink r:id="rId7" w:history="1">
+        <w:proofErr w:type="gramStart"/>
         <w:r>
           <w:rPr>
-            <w:rStyle w:val="Hyperlink"/>
-            <w:lang w:val="es-CO"/>
-          </w:rPr>
-          <w:t>jsf-impl-2.2.9.jar</w:t>
-        </w:r>
-      </w:hyperlink>
-    </w:p>
-    <w:p>
-      <w:pPr>
-        <w:rPr>
-          <w:lang w:val="es-CO"/>
-        </w:rPr>
-      </w:pPr>
-      <w:hyperlink r:id="rId7" w:history="1">
-        <w:r>
-          <w:rPr>
-            <w:rStyle w:val="Hyperlink"/>
+            <w:rStyle w:val="Hipervnculo"/>
             <w:lang w:val="es-CO"/>
           </w:rPr>
           <w:t>jsf-api-2.2.9.jar</w:t>
         </w:r>
+        <w:proofErr w:type="gramEnd"/>
       </w:hyperlink>
     </w:p>
     <w:p>
       <w:r>
-        <w:t>In Java Build Path :</w:t>
-      </w:r>
+        <w:t xml:space="preserve">In Java Build </w:t>
+      </w:r>
+      <w:proofErr w:type="gramStart"/>
+      <w:r>
+        <w:t>Path :</w:t>
+      </w:r>
+      <w:proofErr w:type="gramEnd"/>
     </w:p>
     <w:p>
       <w:pPr>
@@ -304,7 +378,7 @@
       <w:r>
         <w:rPr>
           <w:noProof/>
-          <w:lang w:eastAsia="en-US"/>
+          <w:lang w:val="es-CO" w:eastAsia="es-CO"/>
         </w:rPr>
         <w:lastRenderedPageBreak/>
         <w:drawing>
@@ -397,20 +471,42 @@
         <w:rPr>
           <w:i/>
         </w:rPr>
-        <w:t>Web.xml" :</w:t>
-      </w:r>
-    </w:p>
-    <w:p>
-      <w:pPr>
-        <w:rPr>
-          <w:i/>
-        </w:rPr>
-      </w:pPr>
-      <w:r>
-        <w:rPr>
-          <w:i/>
-        </w:rPr>
-        <w:t xml:space="preserve">  &lt;mime-mapping&gt;</w:t>
+        <w:t>Web.xml</w:t>
+      </w:r>
+      <w:proofErr w:type="gramStart"/>
+      <w:r>
+        <w:rPr>
+          <w:i/>
+        </w:rPr>
+        <w:t>" :</w:t>
+      </w:r>
+      <w:proofErr w:type="gramEnd"/>
+    </w:p>
+    <w:p>
+      <w:pPr>
+        <w:rPr>
+          <w:i/>
+        </w:rPr>
+      </w:pPr>
+      <w:r>
+        <w:rPr>
+          <w:i/>
+        </w:rPr>
+        <w:t xml:space="preserve">  &lt;</w:t>
+      </w:r>
+      <w:proofErr w:type="gramStart"/>
+      <w:r>
+        <w:rPr>
+          <w:i/>
+        </w:rPr>
+        <w:t>mime-mapping</w:t>
+      </w:r>
+      <w:proofErr w:type="gramEnd"/>
+      <w:r>
+        <w:rPr>
+          <w:i/>
+        </w:rPr>
+        <w:t>&gt;</w:t>
       </w:r>
     </w:p>
     <w:p>
@@ -424,8 +520,16 @@
           <w:i/>
         </w:rPr>
         <w:tab/>
-        <w:t>&lt;extension&gt;</w:t>
-      </w:r>
+        <w:t>&lt;</w:t>
+      </w:r>
+      <w:proofErr w:type="gramStart"/>
+      <w:r>
+        <w:rPr>
+          <w:i/>
+        </w:rPr>
+        <w:t>extension&gt;</w:t>
+      </w:r>
+      <w:proofErr w:type="gramEnd"/>
       <w:r>
         <w:rPr>
           <w:i/>
@@ -574,6 +678,7 @@
       </w:r>
     </w:p>
     <w:p>
+      <w:proofErr w:type="gramStart"/>
       <w:r>
         <w:rPr>
           <w:u w:val="single"/>
@@ -581,7 +686,19 @@
         <w:t>Action</w:t>
       </w:r>
       <w:r>
-        <w:t xml:space="preserve"> : Is the value, when used as an existing page name, the JSF will find the related "page1.xhtml" and navigate to it. In case of a function call, will take the return value instead page1. </w:t>
+        <w:t xml:space="preserve"> :</w:t>
+      </w:r>
+      <w:proofErr w:type="gramEnd"/>
+      <w:r>
+        <w:t xml:space="preserve"> Is the value, when used as an existing page name, the JSF will find the related "page1.xhtml" and navigate to it. </w:t>
+      </w:r>
+      <w:proofErr w:type="gramStart"/>
+      <w:r>
+        <w:t>In case of a function call, will take the return value instead page1.</w:t>
+      </w:r>
+      <w:proofErr w:type="gramEnd"/>
+      <w:r>
+        <w:t xml:space="preserve"> </w:t>
       </w:r>
     </w:p>
     <w:p>
@@ -607,7 +724,21 @@
         <w:rPr>
           <w:i/>
         </w:rPr>
-        <w:t xml:space="preserve"> = "#{className.getPageName}" </w:t>
+        <w:t xml:space="preserve"> = "</w:t>
+      </w:r>
+      <w:proofErr w:type="gramStart"/>
+      <w:r>
+        <w:rPr>
+          <w:i/>
+        </w:rPr>
+        <w:t>#{</w:t>
+      </w:r>
+      <w:proofErr w:type="gramEnd"/>
+      <w:r>
+        <w:rPr>
+          <w:i/>
+        </w:rPr>
+        <w:t xml:space="preserve">className.getPageName}" </w:t>
       </w:r>
       <w:r>
         <w:rPr>
@@ -633,10 +764,25 @@
         <w:rPr>
           <w:i/>
         </w:rPr>
-        <w:t>&lt;f:param name = "paramName" value = "paramValue"/&gt;</w:t>
-      </w:r>
-    </w:p>
-    <w:p>
+        <w:t>&lt;f</w:t>
+      </w:r>
+      <w:proofErr w:type="gramStart"/>
+      <w:r>
+        <w:rPr>
+          <w:i/>
+        </w:rPr>
+        <w:t>:param</w:t>
+      </w:r>
+      <w:proofErr w:type="gramEnd"/>
+      <w:r>
+        <w:rPr>
+          <w:i/>
+        </w:rPr>
+        <w:t xml:space="preserve"> name = "paramName" value = "paramValue"/&gt;</w:t>
+      </w:r>
+    </w:p>
+    <w:p>
+      <w:proofErr w:type="gramStart"/>
       <w:r>
         <w:rPr>
           <w:u w:val="single"/>
@@ -644,20 +790,38 @@
         <w:t>Value</w:t>
       </w:r>
       <w:r>
-        <w:t xml:space="preserve"> : Is the name that will appear on the button</w:t>
-      </w:r>
-    </w:p>
-    <w:p>
-      <w:pPr>
-        <w:rPr>
-          <w:i/>
-        </w:rPr>
-      </w:pPr>
-      <w:r>
-        <w:rPr>
-          <w:i/>
-        </w:rPr>
-        <w:t>&lt;p:commandButton value=</w:t>
+        <w:t xml:space="preserve"> :</w:t>
+      </w:r>
+      <w:proofErr w:type="gramEnd"/>
+      <w:r>
+        <w:t xml:space="preserve"> Is the name that will appear on the button</w:t>
+      </w:r>
+    </w:p>
+    <w:p>
+      <w:pPr>
+        <w:rPr>
+          <w:i/>
+        </w:rPr>
+      </w:pPr>
+      <w:r>
+        <w:rPr>
+          <w:i/>
+        </w:rPr>
+        <w:t>&lt;p</w:t>
+      </w:r>
+      <w:proofErr w:type="gramStart"/>
+      <w:r>
+        <w:rPr>
+          <w:i/>
+        </w:rPr>
+        <w:t>:commandButton</w:t>
+      </w:r>
+      <w:proofErr w:type="gramEnd"/>
+      <w:r>
+        <w:rPr>
+          <w:i/>
+        </w:rPr>
+        <w:t xml:space="preserve"> value=</w:t>
       </w:r>
       <w:r>
         <w:rPr>
@@ -707,7 +871,15 @@
         <w:t xml:space="preserve">Update: </w:t>
       </w:r>
       <w:r>
-        <w:t xml:space="preserve"> Here id of the elements given are going to be updated without post (ajax) with the action of the including element.</w:t>
+        <w:t xml:space="preserve"> Here id of the elements given are going to be updated without post (</w:t>
+      </w:r>
+      <w:proofErr w:type="gramStart"/>
+      <w:r>
+        <w:t>ajax</w:t>
+      </w:r>
+      <w:proofErr w:type="gramEnd"/>
+      <w:r>
+        <w:t>) with the action of the including element.</w:t>
       </w:r>
       <w:r>
         <w:t xml:space="preserve"> </w:t>
@@ -729,7 +901,21 @@
         <w:rPr>
           <w:i/>
         </w:rPr>
-        <w:t xml:space="preserve">  &lt;p:commandButton value= </w:t>
+        <w:t xml:space="preserve">  &lt;p</w:t>
+      </w:r>
+      <w:proofErr w:type="gramStart"/>
+      <w:r>
+        <w:rPr>
+          <w:i/>
+        </w:rPr>
+        <w:t>:commandButton</w:t>
+      </w:r>
+      <w:proofErr w:type="gramEnd"/>
+      <w:r>
+        <w:rPr>
+          <w:i/>
+        </w:rPr>
+        <w:t xml:space="preserve"> value= </w:t>
       </w:r>
       <w:r>
         <w:rPr>
@@ -759,6 +945,7 @@
       </w:r>
     </w:p>
     <w:p>
+      <w:proofErr w:type="gramStart"/>
       <w:r>
         <w:rPr>
           <w:u w:val="single"/>
@@ -772,7 +959,11 @@
         <w:t>mmediate</w:t>
       </w:r>
       <w:r>
-        <w:t xml:space="preserve"> : Attribute for &lt;p:commandbutton </w:t>
+        <w:t xml:space="preserve"> :</w:t>
+      </w:r>
+      <w:proofErr w:type="gramEnd"/>
+      <w:r>
+        <w:t xml:space="preserve"> Attribute for &lt;p:commandbutton </w:t>
       </w:r>
       <w:r>
         <w:rPr>
@@ -786,7 +977,15 @@
     </w:p>
     <w:p>
       <w:r>
-        <w:t>When applied the button will not be effected from the validation issues on the page and will execute it's duty.</w:t>
+        <w:t xml:space="preserve">When applied the button will not be effected from the validation issues on the page and will execute </w:t>
+      </w:r>
+      <w:proofErr w:type="gramStart"/>
+      <w:r>
+        <w:t>it's</w:t>
+      </w:r>
+      <w:proofErr w:type="gramEnd"/>
+      <w:r>
+        <w:t xml:space="preserve"> duty.</w:t>
       </w:r>
     </w:p>
     <w:p>
@@ -801,17 +1000,41 @@
         <w:pStyle w:val="Heading3HTT"/>
       </w:pPr>
       <w:r>
-        <w:t xml:space="preserve">Updating An element of template.xhtml from particular xhtml </w:t>
-      </w:r>
-    </w:p>
-    <w:p>
-      <w:r>
-        <w:t xml:space="preserve">Placing the element that desired to be update inside the tags : </w:t>
-      </w:r>
-    </w:p>
-    <w:p>
-      <w:r>
-        <w:t>&lt;h:form id=</w:t>
+        <w:t xml:space="preserve">Updating </w:t>
+      </w:r>
+      <w:proofErr w:type="gramStart"/>
+      <w:r>
+        <w:t>An</w:t>
+      </w:r>
+      <w:proofErr w:type="gramEnd"/>
+      <w:r>
+        <w:t xml:space="preserve"> element of template.xhtml from particular xhtml </w:t>
+      </w:r>
+    </w:p>
+    <w:p>
+      <w:r>
+        <w:t xml:space="preserve">Placing the element that desired to be update inside the </w:t>
+      </w:r>
+      <w:proofErr w:type="gramStart"/>
+      <w:r>
+        <w:t>tags :</w:t>
+      </w:r>
+      <w:proofErr w:type="gramEnd"/>
+      <w:r>
+        <w:t xml:space="preserve"> </w:t>
+      </w:r>
+    </w:p>
+    <w:p>
+      <w:r>
+        <w:t>&lt;h</w:t>
+      </w:r>
+      <w:proofErr w:type="gramStart"/>
+      <w:r>
+        <w:t>:form</w:t>
+      </w:r>
+      <w:proofErr w:type="gramEnd"/>
+      <w:r>
+        <w:t xml:space="preserve"> id=</w:t>
       </w:r>
       <w:r>
         <w:rPr>
@@ -865,33 +1088,69 @@
     <w:p/>
     <w:p>
       <w:r>
-        <w:t xml:space="preserve">Individual content pages : </w:t>
-      </w:r>
-    </w:p>
-    <w:p>
-      <w:pPr>
-        <w:rPr>
-          <w:i/>
-        </w:rPr>
-      </w:pPr>
-      <w:r>
-        <w:rPr>
-          <w:i/>
-        </w:rPr>
-        <w:t>&lt;ui:composition template = "./template.xhtml&gt;</w:t>
-      </w:r>
-    </w:p>
-    <w:p>
-      <w:pPr>
-        <w:rPr>
-          <w:i/>
-        </w:rPr>
-      </w:pPr>
-      <w:r>
-        <w:rPr>
-          <w:i/>
-        </w:rPr>
-        <w:t>&lt;ui:define name="t</w:t>
+        <w:t xml:space="preserve">Individual content </w:t>
+      </w:r>
+      <w:proofErr w:type="gramStart"/>
+      <w:r>
+        <w:t>pages :</w:t>
+      </w:r>
+      <w:proofErr w:type="gramEnd"/>
+      <w:r>
+        <w:t xml:space="preserve"> </w:t>
+      </w:r>
+    </w:p>
+    <w:p>
+      <w:pPr>
+        <w:rPr>
+          <w:i/>
+        </w:rPr>
+      </w:pPr>
+      <w:r>
+        <w:rPr>
+          <w:i/>
+        </w:rPr>
+        <w:t>&lt;ui</w:t>
+      </w:r>
+      <w:proofErr w:type="gramStart"/>
+      <w:r>
+        <w:rPr>
+          <w:i/>
+        </w:rPr>
+        <w:t>:composition</w:t>
+      </w:r>
+      <w:proofErr w:type="gramEnd"/>
+      <w:r>
+        <w:rPr>
+          <w:i/>
+        </w:rPr>
+        <w:t xml:space="preserve"> template = "./template.xhtml&gt;</w:t>
+      </w:r>
+    </w:p>
+    <w:p>
+      <w:pPr>
+        <w:rPr>
+          <w:i/>
+        </w:rPr>
+      </w:pPr>
+      <w:r>
+        <w:rPr>
+          <w:i/>
+        </w:rPr>
+        <w:t>&lt;ui</w:t>
+      </w:r>
+      <w:proofErr w:type="gramStart"/>
+      <w:r>
+        <w:rPr>
+          <w:i/>
+        </w:rPr>
+        <w:t>:define</w:t>
+      </w:r>
+      <w:proofErr w:type="gramEnd"/>
+      <w:r>
+        <w:rPr>
+          <w:i/>
+        </w:rPr>
+        <w:t xml:space="preserve"> name="t</w:t>
       </w:r>
       <w:r>
         <w:rPr>
@@ -916,33 +1175,75 @@
         <w:rPr>
           <w:i/>
         </w:rPr>
-        <w:t>&lt;ui:define name="top"&gt;...&lt;/ui:define&gt;</w:t>
-      </w:r>
-    </w:p>
-    <w:p>
-      <w:pPr>
-        <w:rPr>
-          <w:i/>
-        </w:rPr>
-      </w:pPr>
-      <w:r>
-        <w:rPr>
-          <w:i/>
-        </w:rPr>
-        <w:t>&lt;ui:define name="left"&gt;...&lt;/ui:define&gt;</w:t>
-      </w:r>
-    </w:p>
-    <w:p>
-      <w:pPr>
-        <w:rPr>
-          <w:i/>
-        </w:rPr>
-      </w:pPr>
-      <w:r>
-        <w:rPr>
-          <w:i/>
-        </w:rPr>
-        <w:t>&lt;ui:define name="</w:t>
+        <w:t>&lt;ui</w:t>
+      </w:r>
+      <w:proofErr w:type="gramStart"/>
+      <w:r>
+        <w:rPr>
+          <w:i/>
+        </w:rPr>
+        <w:t>:define</w:t>
+      </w:r>
+      <w:proofErr w:type="gramEnd"/>
+      <w:r>
+        <w:rPr>
+          <w:i/>
+        </w:rPr>
+        <w:t xml:space="preserve"> name="top"&gt;...&lt;/ui:define&gt;</w:t>
+      </w:r>
+    </w:p>
+    <w:p>
+      <w:pPr>
+        <w:rPr>
+          <w:i/>
+        </w:rPr>
+      </w:pPr>
+      <w:r>
+        <w:rPr>
+          <w:i/>
+        </w:rPr>
+        <w:t>&lt;ui</w:t>
+      </w:r>
+      <w:proofErr w:type="gramStart"/>
+      <w:r>
+        <w:rPr>
+          <w:i/>
+        </w:rPr>
+        <w:t>:define</w:t>
+      </w:r>
+      <w:proofErr w:type="gramEnd"/>
+      <w:r>
+        <w:rPr>
+          <w:i/>
+        </w:rPr>
+        <w:t xml:space="preserve"> name="left"&gt;...&lt;/ui:define&gt;</w:t>
+      </w:r>
+    </w:p>
+    <w:p>
+      <w:pPr>
+        <w:rPr>
+          <w:i/>
+        </w:rPr>
+      </w:pPr>
+      <w:r>
+        <w:rPr>
+          <w:i/>
+        </w:rPr>
+        <w:t>&lt;ui</w:t>
+      </w:r>
+      <w:proofErr w:type="gramStart"/>
+      <w:r>
+        <w:rPr>
+          <w:i/>
+        </w:rPr>
+        <w:t>:define</w:t>
+      </w:r>
+      <w:proofErr w:type="gramEnd"/>
+      <w:r>
+        <w:rPr>
+          <w:i/>
+        </w:rPr>
+        <w:t xml:space="preserve"> name="</w:t>
       </w:r>
       <w:r>
         <w:rPr>
@@ -960,8 +1261,13 @@
     <w:p/>
     <w:p/>
     <w:p>
-      <w:r>
-        <w:t xml:space="preserve">Template  page </w:t>
+      <w:proofErr w:type="gramStart"/>
+      <w:r>
+        <w:t>Template  page</w:t>
+      </w:r>
+      <w:proofErr w:type="gramEnd"/>
+      <w:r>
+        <w:t xml:space="preserve"> </w:t>
       </w:r>
       <w:r>
         <w:t xml:space="preserve">template.xhtml : </w:t>
@@ -974,7 +1280,15 @@
     </w:p>
     <w:p>
       <w:r>
-        <w:t>&lt;title&gt;&lt;ui:insert name = "title"&gt;</w:t>
+        <w:t>&lt;</w:t>
+      </w:r>
+      <w:proofErr w:type="gramStart"/>
+      <w:r>
+        <w:t>title</w:t>
+      </w:r>
+      <w:proofErr w:type="gramEnd"/>
+      <w:r>
+        <w:t>&gt;&lt;ui:insert name = "title"&gt;</w:t>
       </w:r>
       <w:r>
         <w:t>&lt;/ui:insert&gt;&lt;/title&gt;</w:t>
@@ -982,7 +1296,15 @@
     </w:p>
     <w:p>
       <w:r>
-        <w:t>&lt;ui:insert name = "top"&gt;</w:t>
+        <w:t>&lt;ui</w:t>
+      </w:r>
+      <w:proofErr w:type="gramStart"/>
+      <w:r>
+        <w:t>:insert</w:t>
+      </w:r>
+      <w:proofErr w:type="gramEnd"/>
+      <w:r>
+        <w:t xml:space="preserve"> name = "top"&gt;</w:t>
       </w:r>
       <w:r>
         <w:t>Top Section</w:t>
@@ -993,12 +1315,28 @@
     </w:p>
     <w:p>
       <w:r>
-        <w:t>&lt;ui:insert name = "left"&gt;Left Section&lt;/ui:insert&gt;</w:t>
-      </w:r>
-    </w:p>
-    <w:p>
-      <w:r>
-        <w:t>&lt;ui:insert name = "content"&gt;Main Content&lt;/ui:insert&gt;</w:t>
+        <w:t>&lt;ui</w:t>
+      </w:r>
+      <w:proofErr w:type="gramStart"/>
+      <w:r>
+        <w:t>:insert</w:t>
+      </w:r>
+      <w:proofErr w:type="gramEnd"/>
+      <w:r>
+        <w:t xml:space="preserve"> name = "left"&gt;Left Section&lt;/ui:insert&gt;</w:t>
+      </w:r>
+    </w:p>
+    <w:p>
+      <w:r>
+        <w:t>&lt;ui</w:t>
+      </w:r>
+      <w:proofErr w:type="gramStart"/>
+      <w:r>
+        <w:t>:insert</w:t>
+      </w:r>
+      <w:proofErr w:type="gramEnd"/>
+      <w:r>
+        <w:t xml:space="preserve"> name = "content"&gt;Main Content&lt;/ui:insert&gt;</w:t>
       </w:r>
     </w:p>
     <w:p/>
@@ -1007,46 +1345,90 @@
         <w:pStyle w:val="Heading3HTT"/>
       </w:pPr>
       <w:r>
-        <w:t>Dependency Injection (Reaching Another Bean)</w:t>
-      </w:r>
-    </w:p>
-    <w:p>
-      <w:pPr>
-        <w:rPr>
-          <w:i/>
-        </w:rPr>
-      </w:pPr>
-      <w:r>
-        <w:rPr>
-          <w:i/>
-        </w:rPr>
-        <w:t>public class OrderBean {</w:t>
-      </w:r>
-    </w:p>
-    <w:p>
-      <w:pPr>
-        <w:rPr>
-          <w:i/>
-        </w:rPr>
-      </w:pPr>
-      <w:r>
-        <w:rPr>
-          <w:i/>
-        </w:rPr>
-        <w:t xml:space="preserve">    @ManagedProperty(value="#{loginBean}")</w:t>
-      </w:r>
-    </w:p>
-    <w:p>
-      <w:pPr>
-        <w:rPr>
-          <w:i/>
-        </w:rPr>
-      </w:pPr>
-      <w:r>
-        <w:rPr>
-          <w:i/>
-        </w:rPr>
-        <w:t xml:space="preserve">    private LoginBean loginBean; // +setter</w:t>
+        <w:t xml:space="preserve">Dependency Injection (Reaching </w:t>
+      </w:r>
+      <w:proofErr w:type="gramStart"/>
+      <w:r>
+        <w:t>Another</w:t>
+      </w:r>
+      <w:proofErr w:type="gramEnd"/>
+      <w:r>
+        <w:t xml:space="preserve"> Bean)</w:t>
+      </w:r>
+    </w:p>
+    <w:p>
+      <w:pPr>
+        <w:rPr>
+          <w:i/>
+        </w:rPr>
+      </w:pPr>
+      <w:proofErr w:type="gramStart"/>
+      <w:r>
+        <w:rPr>
+          <w:i/>
+        </w:rPr>
+        <w:t>public</w:t>
+      </w:r>
+      <w:proofErr w:type="gramEnd"/>
+      <w:r>
+        <w:rPr>
+          <w:i/>
+        </w:rPr>
+        <w:t xml:space="preserve"> class OrderBean {</w:t>
+      </w:r>
+    </w:p>
+    <w:p>
+      <w:pPr>
+        <w:rPr>
+          <w:i/>
+        </w:rPr>
+      </w:pPr>
+      <w:r>
+        <w:rPr>
+          <w:i/>
+        </w:rPr>
+        <w:t xml:space="preserve">    </w:t>
+      </w:r>
+      <w:proofErr w:type="gramStart"/>
+      <w:r>
+        <w:rPr>
+          <w:i/>
+        </w:rPr>
+        <w:t>@ManagedProperty(</w:t>
+      </w:r>
+      <w:proofErr w:type="gramEnd"/>
+      <w:r>
+        <w:rPr>
+          <w:i/>
+        </w:rPr>
+        <w:t>value="#{loginBean}")</w:t>
+      </w:r>
+    </w:p>
+    <w:p>
+      <w:pPr>
+        <w:rPr>
+          <w:i/>
+        </w:rPr>
+      </w:pPr>
+      <w:r>
+        <w:rPr>
+          <w:i/>
+        </w:rPr>
+        <w:t xml:space="preserve">    </w:t>
+      </w:r>
+      <w:proofErr w:type="gramStart"/>
+      <w:r>
+        <w:rPr>
+          <w:i/>
+        </w:rPr>
+        <w:t>private</w:t>
+      </w:r>
+      <w:proofErr w:type="gramEnd"/>
+      <w:r>
+        <w:rPr>
+          <w:i/>
+        </w:rPr>
+        <w:t xml:space="preserve"> LoginBean loginBean; // +setter</w:t>
       </w:r>
     </w:p>
     <w:p>
@@ -1058,8 +1440,13 @@
       </w:r>
     </w:p>
     <w:p>
-      <w:r>
-        <w:t xml:space="preserve">Cannot define cyclic references. </w:t>
+      <w:proofErr w:type="gramStart"/>
+      <w:r>
+        <w:t>Cannot define cyclic references.</w:t>
+      </w:r>
+      <w:proofErr w:type="gramEnd"/>
+      <w:r>
+        <w:t xml:space="preserve"> </w:t>
       </w:r>
     </w:p>
     <w:p>
@@ -1100,14 +1487,19 @@
     <w:p/>
     <w:p>
       <w:pPr>
-        <w:pStyle w:val="ListParagraph"/>
+        <w:pStyle w:val="Prrafodelista"/>
         <w:numPr>
           <w:ilvl w:val="0"/>
           <w:numId w:val="3"/>
         </w:numPr>
       </w:pPr>
-      <w:r>
-        <w:t>touch README</w:t>
+      <w:proofErr w:type="gramStart"/>
+      <w:r>
+        <w:t>touch</w:t>
+      </w:r>
+      <w:proofErr w:type="gramEnd"/>
+      <w:r>
+        <w:t xml:space="preserve"> README</w:t>
       </w:r>
       <w:r>
         <w:t xml:space="preserve"> (can be created manually on windows etc.)</w:t>
@@ -1115,7 +1507,7 @@
     </w:p>
     <w:p>
       <w:pPr>
-        <w:pStyle w:val="ListParagraph"/>
+        <w:pStyle w:val="Prrafodelista"/>
         <w:numPr>
           <w:ilvl w:val="0"/>
           <w:numId w:val="3"/>
@@ -1127,7 +1519,7 @@
     </w:p>
     <w:p>
       <w:pPr>
-        <w:pStyle w:val="ListParagraph"/>
+        <w:pStyle w:val="Prrafodelista"/>
         <w:numPr>
           <w:ilvl w:val="0"/>
           <w:numId w:val="3"/>
@@ -1139,7 +1531,7 @@
     </w:p>
     <w:p>
       <w:pPr>
-        <w:pStyle w:val="ListParagraph"/>
+        <w:pStyle w:val="Prrafodelista"/>
         <w:numPr>
           <w:ilvl w:val="0"/>
           <w:numId w:val="3"/>
@@ -1151,7 +1543,7 @@
     </w:p>
     <w:p>
       <w:pPr>
-        <w:pStyle w:val="ListParagraph"/>
+        <w:pStyle w:val="Prrafodelista"/>
         <w:numPr>
           <w:ilvl w:val="0"/>
           <w:numId w:val="3"/>
@@ -1163,7 +1555,7 @@
     </w:p>
     <w:p>
       <w:pPr>
-        <w:pStyle w:val="ListParagraph"/>
+        <w:pStyle w:val="Prrafodelista"/>
         <w:numPr>
           <w:ilvl w:val="0"/>
           <w:numId w:val="3"/>
@@ -1178,9 +1570,11 @@
       <w:pPr>
         <w:pStyle w:val="Heading3HTT"/>
       </w:pPr>
+      <w:proofErr w:type="gramStart"/>
       <w:r>
         <w:t>Making  Commits</w:t>
       </w:r>
+      <w:proofErr w:type="gramEnd"/>
     </w:p>
     <w:p>
       <w:pPr>
@@ -1213,8 +1607,13 @@
           <w:numId w:val="2"/>
         </w:numPr>
       </w:pPr>
-      <w:r>
-        <w:t>git add . </w:t>
+      <w:proofErr w:type="gramStart"/>
+      <w:r>
+        <w:t>git</w:t>
+      </w:r>
+      <w:proofErr w:type="gramEnd"/>
+      <w:r>
+        <w:t xml:space="preserve"> add . </w:t>
       </w:r>
       <w:r>
         <w:t xml:space="preserve">: </w:t>
@@ -1288,8 +1687,13 @@
     </w:p>
     <w:p/>
     <w:p>
-      <w:r>
-        <w:t xml:space="preserve">git diff </w:t>
+      <w:proofErr w:type="gramStart"/>
+      <w:r>
+        <w:t>git</w:t>
+      </w:r>
+      <w:proofErr w:type="gramEnd"/>
+      <w:r>
+        <w:t xml:space="preserve"> diff </w:t>
       </w:r>
       <w:r>
         <w:t>xxx  : Show the differences between local and repository</w:t>
@@ -1321,7 +1725,7 @@
     </w:p>
     <w:p>
       <w:pPr>
-        <w:pStyle w:val="ListParagraph"/>
+        <w:pStyle w:val="Prrafodelista"/>
         <w:numPr>
           <w:ilvl w:val="0"/>
           <w:numId w:val="1"/>
@@ -1333,7 +1737,7 @@
     </w:p>
     <w:p>
       <w:pPr>
-        <w:pStyle w:val="ListParagraph"/>
+        <w:pStyle w:val="Prrafodelista"/>
         <w:numPr>
           <w:ilvl w:val="0"/>
           <w:numId w:val="1"/>
@@ -1360,7 +1764,7 @@
 </file>
 
 <file path=word/numbering.xml><?xml version="1.0" encoding="utf-8"?>
-<w:numbering xmlns:ve="http://schemas.openxmlformats.org/markup-compatibility/2006" xmlns:o="urn:schemas-microsoft-com:office:office" xmlns:r="http://schemas.openxmlformats.org/officeDocument/2006/relationships" xmlns:m="http://schemas.openxmlformats.org/officeDocument/2006/math" xmlns:v="urn:schemas-microsoft-com:vml" xmlns:wp="http://schemas.openxmlformats.org/drawingml/2006/wordprocessingDrawing" xmlns:w10="urn:schemas-microsoft-com:office:word" xmlns:w="http://schemas.openxmlformats.org/wordprocessingml/2006/main" xmlns:wne="http://schemas.microsoft.com/office/word/2006/wordml">
+<w:numbering xmlns:wpc="http://schemas.microsoft.com/office/word/2010/wordprocessingCanvas" xmlns:mc="http://schemas.openxmlformats.org/markup-compatibility/2006" xmlns:o="urn:schemas-microsoft-com:office:office" xmlns:r="http://schemas.openxmlformats.org/officeDocument/2006/relationships" xmlns:m="http://schemas.openxmlformats.org/officeDocument/2006/math" xmlns:v="urn:schemas-microsoft-com:vml" xmlns:wp14="http://schemas.microsoft.com/office/word/2010/wordprocessingDrawing" xmlns:wp="http://schemas.openxmlformats.org/drawingml/2006/wordprocessingDrawing" xmlns:w10="urn:schemas-microsoft-com:office:word" xmlns:w="http://schemas.openxmlformats.org/wordprocessingml/2006/main" xmlns:w14="http://schemas.microsoft.com/office/word/2010/wordml" xmlns:wpg="http://schemas.microsoft.com/office/word/2010/wordprocessingGroup" xmlns:wpi="http://schemas.microsoft.com/office/word/2010/wordprocessingInk" xmlns:wne="http://schemas.microsoft.com/office/word/2006/wordml" xmlns:wps="http://schemas.microsoft.com/office/word/2010/wordprocessingShape" mc:Ignorable="w14 wp14">
   <w:abstractNum w:abstractNumId="0">
     <w:nsid w:val="5E2C0C10"/>
     <w:multiLevelType w:val="hybridMultilevel"/>
@@ -1749,7 +2153,7 @@
 </file>
 
 <file path=word/styles.xml><?xml version="1.0" encoding="utf-8"?>
-<w:styles xmlns:r="http://schemas.openxmlformats.org/officeDocument/2006/relationships" xmlns:w="http://schemas.openxmlformats.org/wordprocessingml/2006/main">
+<w:styles xmlns:mc="http://schemas.openxmlformats.org/markup-compatibility/2006" xmlns:r="http://schemas.openxmlformats.org/officeDocument/2006/relationships" xmlns:w="http://schemas.openxmlformats.org/wordprocessingml/2006/main" xmlns:w14="http://schemas.microsoft.com/office/word/2010/wordml" mc:Ignorable="w14">
   <w:docDefaults>
     <w:rPrDefault>
       <w:rPr>
@@ -1917,11 +2321,11 @@
       <w:lang w:eastAsia="zh-CN"/>
     </w:rPr>
   </w:style>
-  <w:style w:type="paragraph" w:styleId="Heading1">
+  <w:style w:type="paragraph" w:styleId="Ttulo1">
     <w:name w:val="heading 1"/>
     <w:basedOn w:val="Normal"/>
     <w:next w:val="Normal"/>
-    <w:link w:val="Heading1Char"/>
+    <w:link w:val="Ttulo1Car"/>
     <w:uiPriority w:val="9"/>
     <w:qFormat/>
     <w:rsid w:val="009247BA"/>
@@ -1940,11 +2344,11 @@
       <w:szCs w:val="28"/>
     </w:rPr>
   </w:style>
-  <w:style w:type="paragraph" w:styleId="Heading2">
+  <w:style w:type="paragraph" w:styleId="Ttulo2">
     <w:name w:val="heading 2"/>
     <w:basedOn w:val="Normal"/>
     <w:next w:val="Normal"/>
-    <w:link w:val="Heading2Char"/>
+    <w:link w:val="Ttulo2Car"/>
     <w:uiPriority w:val="9"/>
     <w:semiHidden/>
     <w:unhideWhenUsed/>
@@ -1965,11 +2369,11 @@
       <w:szCs w:val="26"/>
     </w:rPr>
   </w:style>
-  <w:style w:type="paragraph" w:styleId="Heading3">
+  <w:style w:type="paragraph" w:styleId="Ttulo3">
     <w:name w:val="heading 3"/>
     <w:basedOn w:val="Normal"/>
     <w:next w:val="Normal"/>
-    <w:link w:val="Heading3Char"/>
+    <w:link w:val="Ttulo3Car"/>
     <w:uiPriority w:val="9"/>
     <w:semiHidden/>
     <w:unhideWhenUsed/>
@@ -1988,11 +2392,11 @@
       <w:color w:val="4F81BD" w:themeColor="accent1"/>
     </w:rPr>
   </w:style>
-  <w:style w:type="paragraph" w:styleId="Heading4">
+  <w:style w:type="paragraph" w:styleId="Ttulo4">
     <w:name w:val="heading 4"/>
     <w:basedOn w:val="Normal"/>
     <w:next w:val="Normal"/>
-    <w:link w:val="Heading4Char"/>
+    <w:link w:val="Ttulo4Car"/>
     <w:uiPriority w:val="9"/>
     <w:semiHidden/>
     <w:unhideWhenUsed/>
@@ -2013,18 +2417,17 @@
       <w:color w:val="4F81BD" w:themeColor="accent1"/>
     </w:rPr>
   </w:style>
-  <w:style w:type="character" w:default="1" w:styleId="DefaultParagraphFont">
+  <w:style w:type="character" w:default="1" w:styleId="Fuentedeprrafopredeter">
     <w:name w:val="Default Paragraph Font"/>
     <w:uiPriority w:val="1"/>
     <w:semiHidden/>
     <w:unhideWhenUsed/>
   </w:style>
-  <w:style w:type="table" w:default="1" w:styleId="TableNormal">
+  <w:style w:type="table" w:default="1" w:styleId="Tablanormal">
     <w:name w:val="Normal Table"/>
     <w:uiPriority w:val="99"/>
     <w:semiHidden/>
     <w:unhideWhenUsed/>
-    <w:qFormat/>
     <w:tblPr>
       <w:tblInd w:w="0" w:type="dxa"/>
       <w:tblCellMar>
@@ -2035,7 +2438,7 @@
       </w:tblCellMar>
     </w:tblPr>
   </w:style>
-  <w:style w:type="numbering" w:default="1" w:styleId="NoList">
+  <w:style w:type="numbering" w:default="1" w:styleId="Sinlista">
     <w:name w:val="No List"/>
     <w:uiPriority w:val="99"/>
     <w:semiHidden/>
@@ -2043,7 +2446,7 @@
   </w:style>
   <w:style w:type="paragraph" w:customStyle="1" w:styleId="Heading2HTT">
     <w:name w:val="Heading2_HTT"/>
-    <w:basedOn w:val="Heading2"/>
+    <w:basedOn w:val="Ttulo2"/>
     <w:link w:val="Heading2HTTChar"/>
     <w:qFormat/>
     <w:rsid w:val="009247BA"/>
@@ -2053,10 +2456,10 @@
       <w:sz w:val="28"/>
     </w:rPr>
   </w:style>
-  <w:style w:type="character" w:customStyle="1" w:styleId="Heading2Char">
-    <w:name w:val="Heading 2 Char"/>
-    <w:basedOn w:val="DefaultParagraphFont"/>
-    <w:link w:val="Heading2"/>
+  <w:style w:type="character" w:customStyle="1" w:styleId="Ttulo2Car">
+    <w:name w:val="Título 2 Car"/>
+    <w:basedOn w:val="Fuentedeprrafopredeter"/>
+    <w:link w:val="Ttulo2"/>
     <w:uiPriority w:val="9"/>
     <w:semiHidden/>
     <w:rsid w:val="009247BA"/>
@@ -2071,19 +2474,22 @@
   </w:style>
   <w:style w:type="character" w:customStyle="1" w:styleId="Heading2HTTChar">
     <w:name w:val="Heading2_HTT Char"/>
-    <w:basedOn w:val="Heading2Char"/>
+    <w:basedOn w:val="Ttulo2Car"/>
     <w:link w:val="Heading2HTT"/>
     <w:rsid w:val="009247BA"/>
     <w:rPr>
-      <w:rFonts w:ascii="High Tower Text" w:hAnsi="High Tower Text"/>
+      <w:rFonts w:ascii="High Tower Text" w:eastAsiaTheme="majorEastAsia" w:hAnsi="High Tower Text" w:cstheme="majorBidi"/>
+      <w:b/>
+      <w:bCs/>
       <w:color w:val="C00000"/>
       <w:sz w:val="28"/>
+      <w:szCs w:val="26"/>
       <w:lang w:eastAsia="zh-CN"/>
     </w:rPr>
   </w:style>
   <w:style w:type="paragraph" w:customStyle="1" w:styleId="HeadingHTT">
     <w:name w:val="Heading_HTT"/>
-    <w:basedOn w:val="Heading1"/>
+    <w:basedOn w:val="Ttulo1"/>
     <w:link w:val="HeadingHTTChar"/>
     <w:qFormat/>
     <w:rsid w:val="009247BA"/>
@@ -2092,10 +2498,10 @@
       <w:sz w:val="32"/>
     </w:rPr>
   </w:style>
-  <w:style w:type="character" w:customStyle="1" w:styleId="Heading1Char">
-    <w:name w:val="Heading 1 Char"/>
-    <w:basedOn w:val="DefaultParagraphFont"/>
-    <w:link w:val="Heading1"/>
+  <w:style w:type="character" w:customStyle="1" w:styleId="Ttulo1Car">
+    <w:name w:val="Título 1 Car"/>
+    <w:basedOn w:val="Fuentedeprrafopredeter"/>
+    <w:link w:val="Ttulo1"/>
     <w:uiPriority w:val="9"/>
     <w:rsid w:val="009247BA"/>
     <w:rPr>
@@ -2109,18 +2515,22 @@
   </w:style>
   <w:style w:type="character" w:customStyle="1" w:styleId="HeadingHTTChar">
     <w:name w:val="Heading_HTT Char"/>
-    <w:basedOn w:val="Heading1Char"/>
+    <w:basedOn w:val="Ttulo1Car"/>
     <w:link w:val="HeadingHTT"/>
     <w:rsid w:val="009247BA"/>
     <w:rPr>
-      <w:rFonts w:ascii="High Tower Text" w:hAnsi="High Tower Text"/>
+      <w:rFonts w:ascii="High Tower Text" w:eastAsiaTheme="majorEastAsia" w:hAnsi="High Tower Text" w:cstheme="majorBidi"/>
+      <w:b/>
+      <w:bCs/>
+      <w:color w:val="365F91" w:themeColor="accent1" w:themeShade="BF"/>
       <w:sz w:val="32"/>
+      <w:szCs w:val="28"/>
       <w:lang w:eastAsia="zh-CN"/>
     </w:rPr>
   </w:style>
   <w:style w:type="paragraph" w:customStyle="1" w:styleId="Heading3HTT">
     <w:name w:val="Heading3_HTT"/>
-    <w:basedOn w:val="Heading3"/>
+    <w:basedOn w:val="Ttulo3"/>
     <w:link w:val="Heading3HTTChar"/>
     <w:qFormat/>
     <w:rsid w:val="009247BA"/>
@@ -2128,10 +2538,10 @@
       <w:rFonts w:ascii="High Tower Text" w:hAnsi="High Tower Text"/>
     </w:rPr>
   </w:style>
-  <w:style w:type="character" w:customStyle="1" w:styleId="Heading3Char">
-    <w:name w:val="Heading 3 Char"/>
-    <w:basedOn w:val="DefaultParagraphFont"/>
-    <w:link w:val="Heading3"/>
+  <w:style w:type="character" w:customStyle="1" w:styleId="Ttulo3Car">
+    <w:name w:val="Título 3 Car"/>
+    <w:basedOn w:val="Fuentedeprrafopredeter"/>
+    <w:link w:val="Ttulo3"/>
     <w:uiPriority w:val="9"/>
     <w:semiHidden/>
     <w:rsid w:val="009247BA"/>
@@ -2144,18 +2554,21 @@
   </w:style>
   <w:style w:type="character" w:customStyle="1" w:styleId="Heading3HTTChar">
     <w:name w:val="Heading3_HTT Char"/>
-    <w:basedOn w:val="Heading3Char"/>
+    <w:basedOn w:val="Ttulo3Car"/>
     <w:link w:val="Heading3HTT"/>
     <w:rsid w:val="009247BA"/>
     <w:rPr>
-      <w:rFonts w:ascii="High Tower Text" w:hAnsi="High Tower Text"/>
+      <w:rFonts w:ascii="High Tower Text" w:eastAsiaTheme="majorEastAsia" w:hAnsi="High Tower Text" w:cstheme="majorBidi"/>
+      <w:b/>
+      <w:bCs/>
+      <w:color w:val="4F81BD" w:themeColor="accent1"/>
       <w:sz w:val="24"/>
       <w:lang w:eastAsia="zh-CN"/>
     </w:rPr>
   </w:style>
   <w:style w:type="paragraph" w:customStyle="1" w:styleId="Heading4HTT">
     <w:name w:val="Heading4_HTT"/>
-    <w:basedOn w:val="Heading4"/>
+    <w:basedOn w:val="Ttulo4"/>
     <w:link w:val="Heading4HTTChar"/>
     <w:qFormat/>
     <w:rsid w:val="009247BA"/>
@@ -2163,10 +2576,10 @@
       <w:rFonts w:ascii="High Tower Text" w:hAnsi="High Tower Text"/>
     </w:rPr>
   </w:style>
-  <w:style w:type="character" w:customStyle="1" w:styleId="Heading4Char">
-    <w:name w:val="Heading 4 Char"/>
-    <w:basedOn w:val="DefaultParagraphFont"/>
-    <w:link w:val="Heading4"/>
+  <w:style w:type="character" w:customStyle="1" w:styleId="Ttulo4Car">
+    <w:name w:val="Título 4 Car"/>
+    <w:basedOn w:val="Fuentedeprrafopredeter"/>
+    <w:link w:val="Ttulo4"/>
     <w:uiPriority w:val="9"/>
     <w:semiHidden/>
     <w:rsid w:val="009247BA"/>
@@ -2181,16 +2594,21 @@
   </w:style>
   <w:style w:type="character" w:customStyle="1" w:styleId="Heading4HTTChar">
     <w:name w:val="Heading4_HTT Char"/>
-    <w:basedOn w:val="Heading4Char"/>
+    <w:basedOn w:val="Ttulo4Car"/>
     <w:link w:val="Heading4HTT"/>
     <w:rsid w:val="009247BA"/>
     <w:rPr>
-      <w:rFonts w:ascii="High Tower Text" w:hAnsi="High Tower Text"/>
+      <w:rFonts w:ascii="High Tower Text" w:eastAsiaTheme="majorEastAsia" w:hAnsi="High Tower Text" w:cstheme="majorBidi"/>
+      <w:b/>
+      <w:bCs/>
+      <w:i/>
+      <w:iCs/>
+      <w:color w:val="4F81BD" w:themeColor="accent1"/>
       <w:sz w:val="24"/>
       <w:lang w:eastAsia="zh-CN"/>
     </w:rPr>
   </w:style>
-  <w:style w:type="paragraph" w:styleId="NoSpacing">
+  <w:style w:type="paragraph" w:styleId="Sinespaciado">
     <w:name w:val="No Spacing"/>
     <w:uiPriority w:val="1"/>
     <w:qFormat/>
@@ -2204,9 +2622,9 @@
       <w:lang w:eastAsia="zh-CN"/>
     </w:rPr>
   </w:style>
-  <w:style w:type="character" w:styleId="Hyperlink">
+  <w:style w:type="character" w:styleId="Hipervnculo">
     <w:name w:val="Hyperlink"/>
-    <w:basedOn w:val="DefaultParagraphFont"/>
+    <w:basedOn w:val="Fuentedeprrafopredeter"/>
     <w:uiPriority w:val="99"/>
     <w:unhideWhenUsed/>
     <w:rsid w:val="00751BF6"/>
@@ -2215,10 +2633,10 @@
       <w:u w:val="single"/>
     </w:rPr>
   </w:style>
-  <w:style w:type="paragraph" w:styleId="BalloonText">
+  <w:style w:type="paragraph" w:styleId="Textodeglobo">
     <w:name w:val="Balloon Text"/>
     <w:basedOn w:val="Normal"/>
-    <w:link w:val="BalloonTextChar"/>
+    <w:link w:val="TextodegloboCar"/>
     <w:uiPriority w:val="99"/>
     <w:semiHidden/>
     <w:unhideWhenUsed/>
@@ -2232,10 +2650,10 @@
       <w:szCs w:val="16"/>
     </w:rPr>
   </w:style>
-  <w:style w:type="character" w:customStyle="1" w:styleId="BalloonTextChar">
-    <w:name w:val="Balloon Text Char"/>
-    <w:basedOn w:val="DefaultParagraphFont"/>
-    <w:link w:val="BalloonText"/>
+  <w:style w:type="character" w:customStyle="1" w:styleId="TextodegloboCar">
+    <w:name w:val="Texto de globo Car"/>
+    <w:basedOn w:val="Fuentedeprrafopredeter"/>
+    <w:link w:val="Textodeglobo"/>
     <w:uiPriority w:val="99"/>
     <w:semiHidden/>
     <w:rsid w:val="00751BF6"/>
@@ -2246,7 +2664,7 @@
       <w:lang w:eastAsia="zh-CN"/>
     </w:rPr>
   </w:style>
-  <w:style w:type="paragraph" w:styleId="ListParagraph">
+  <w:style w:type="paragraph" w:styleId="Prrafodelista">
     <w:name w:val="List Paragraph"/>
     <w:basedOn w:val="Normal"/>
     <w:uiPriority w:val="34"/>
@@ -2256,6 +2674,196 @@
       <w:ind w:left="720"/>
       <w:contextualSpacing/>
     </w:pPr>
+  </w:style>
+</w:styles>
+</file>
+
+<file path=word/stylesWithEffects.xml><?xml version="1.0" encoding="utf-8"?>
+<w:styles xmlns:wpc="http://schemas.microsoft.com/office/word/2010/wordprocessingCanvas" xmlns:mc="http://schemas.openxmlformats.org/markup-compatibility/2006" xmlns:o="urn:schemas-microsoft-com:office:office" xmlns:r="http://schemas.openxmlformats.org/officeDocument/2006/relationships" xmlns:m="http://schemas.openxmlformats.org/officeDocument/2006/math" xmlns:v="urn:schemas-microsoft-com:vml" xmlns:wp14="http://schemas.microsoft.com/office/word/2010/wordprocessingDrawing" xmlns:wp="http://schemas.openxmlformats.org/drawingml/2006/wordprocessingDrawing" xmlns:w10="urn:schemas-microsoft-com:office:word" xmlns:w="http://schemas.openxmlformats.org/wordprocessingml/2006/main" xmlns:w14="http://schemas.microsoft.com/office/word/2010/wordml" xmlns:wpg="http://schemas.microsoft.com/office/word/2010/wordprocessingGroup" xmlns:wpi="http://schemas.microsoft.com/office/word/2010/wordprocessingInk" xmlns:wne="http://schemas.microsoft.com/office/word/2006/wordml" xmlns:wps="http://schemas.microsoft.com/office/word/2010/wordprocessingShape" mc:Ignorable="w14 wp14">
+  <w:docDefaults>
+    <w:rPrDefault>
+      <w:rPr>
+        <w:rFonts w:asciiTheme="minorHAnsi" w:eastAsiaTheme="minorEastAsia" w:hAnsiTheme="minorHAnsi" w:cstheme="minorBidi"/>
+        <w:sz w:val="22"/>
+        <w:szCs w:val="22"/>
+        <w:lang w:val="es-CO" w:eastAsia="es-CO" w:bidi="ar-SA"/>
+      </w:rPr>
+    </w:rPrDefault>
+    <w:pPrDefault>
+      <w:pPr>
+        <w:spacing w:after="200" w:line="276" w:lineRule="auto"/>
+      </w:pPr>
+    </w:pPrDefault>
+  </w:docDefaults>
+  <w:latentStyles w:defLockedState="0" w:defUIPriority="99" w:defSemiHidden="1" w:defUnhideWhenUsed="1" w:defQFormat="0" w:count="267">
+    <w:lsdException w:name="Normal" w:semiHidden="0" w:uiPriority="0" w:unhideWhenUsed="0" w:qFormat="1"/>
+    <w:lsdException w:name="heading 1" w:semiHidden="0" w:uiPriority="9" w:unhideWhenUsed="0" w:qFormat="1"/>
+    <w:lsdException w:name="heading 2" w:uiPriority="9" w:qFormat="1"/>
+    <w:lsdException w:name="heading 3" w:uiPriority="9" w:qFormat="1"/>
+    <w:lsdException w:name="heading 4" w:uiPriority="9" w:qFormat="1"/>
+    <w:lsdException w:name="heading 5" w:uiPriority="9" w:qFormat="1"/>
+    <w:lsdException w:name="heading 6" w:uiPriority="9" w:qFormat="1"/>
+    <w:lsdException w:name="heading 7" w:uiPriority="9" w:qFormat="1"/>
+    <w:lsdException w:name="heading 8" w:uiPriority="9" w:qFormat="1"/>
+    <w:lsdException w:name="heading 9" w:uiPriority="9" w:qFormat="1"/>
+    <w:lsdException w:name="toc 1" w:uiPriority="39"/>
+    <w:lsdException w:name="toc 2" w:uiPriority="39"/>
+    <w:lsdException w:name="toc 3" w:uiPriority="39"/>
+    <w:lsdException w:name="toc 4" w:uiPriority="39"/>
+    <w:lsdException w:name="toc 5" w:uiPriority="39"/>
+    <w:lsdException w:name="toc 6" w:uiPriority="39"/>
+    <w:lsdException w:name="toc 7" w:uiPriority="39"/>
+    <w:lsdException w:name="toc 8" w:uiPriority="39"/>
+    <w:lsdException w:name="toc 9" w:uiPriority="39"/>
+    <w:lsdException w:name="caption" w:uiPriority="35" w:qFormat="1"/>
+    <w:lsdException w:name="Title" w:semiHidden="0" w:uiPriority="10" w:unhideWhenUsed="0" w:qFormat="1"/>
+    <w:lsdException w:name="Default Paragraph Font" w:uiPriority="1"/>
+    <w:lsdException w:name="Subtitle" w:semiHidden="0" w:uiPriority="11" w:unhideWhenUsed="0" w:qFormat="1"/>
+    <w:lsdException w:name="Strong" w:semiHidden="0" w:uiPriority="22" w:unhideWhenUsed="0" w:qFormat="1"/>
+    <w:lsdException w:name="Emphasis" w:semiHidden="0" w:uiPriority="20" w:unhideWhenUsed="0" w:qFormat="1"/>
+    <w:lsdException w:name="Table Grid" w:semiHidden="0" w:uiPriority="59" w:unhideWhenUsed="0"/>
+    <w:lsdException w:name="Placeholder Text" w:unhideWhenUsed="0"/>
+    <w:lsdException w:name="No Spacing" w:semiHidden="0" w:uiPriority="1" w:unhideWhenUsed="0" w:qFormat="1"/>
+    <w:lsdException w:name="Light Shading" w:semiHidden="0" w:uiPriority="60" w:unhideWhenUsed="0"/>
+    <w:lsdException w:name="Light List" w:semiHidden="0" w:uiPriority="61" w:unhideWhenUsed="0"/>
+    <w:lsdException w:name="Light Grid" w:semiHidden="0" w:uiPriority="62" w:unhideWhenUsed="0"/>
+    <w:lsdException w:name="Medium Shading 1" w:semiHidden="0" w:uiPriority="63" w:unhideWhenUsed="0"/>
+    <w:lsdException w:name="Medium Shading 2" w:semiHidden="0" w:uiPriority="64" w:unhideWhenUsed="0"/>
+    <w:lsdException w:name="Medium List 1" w:semiHidden="0" w:uiPriority="65" w:unhideWhenUsed="0"/>
+    <w:lsdException w:name="Medium List 2" w:semiHidden="0" w:uiPriority="66" w:unhideWhenUsed="0"/>
+    <w:lsdException w:name="Medium Grid 1" w:semiHidden="0" w:uiPriority="67" w:unhideWhenUsed="0"/>
+    <w:lsdException w:name="Medium Grid 2" w:semiHidden="0" w:uiPriority="68" w:unhideWhenUsed="0"/>
+    <w:lsdException w:name="Medium Grid 3" w:semiHidden="0" w:uiPriority="69" w:unhideWhenUsed="0"/>
+    <w:lsdException w:name="Dark List" w:semiHidden="0" w:uiPriority="70" w:unhideWhenUsed="0"/>
+    <w:lsdException w:name="Colorful Shading" w:semiHidden="0" w:uiPriority="71" w:unhideWhenUsed="0"/>
+    <w:lsdException w:name="Colorful List" w:semiHidden="0" w:uiPriority="72" w:unhideWhenUsed="0"/>
+    <w:lsdException w:name="Colorful Grid" w:semiHidden="0" w:uiPriority="73" w:unhideWhenUsed="0"/>
+    <w:lsdException w:name="Light Shading Accent 1" w:semiHidden="0" w:uiPriority="60" w:unhideWhenUsed="0"/>
+    <w:lsdException w:name="Light List Accent 1" w:semiHidden="0" w:uiPriority="61" w:unhideWhenUsed="0"/>
+    <w:lsdException w:name="Light Grid Accent 1" w:semiHidden="0" w:uiPriority="62" w:unhideWhenUsed="0"/>
+    <w:lsdException w:name="Medium Shading 1 Accent 1" w:semiHidden="0" w:uiPriority="63" w:unhideWhenUsed="0"/>
+    <w:lsdException w:name="Medium Shading 2 Accent 1" w:semiHidden="0" w:uiPriority="64" w:unhideWhenUsed="0"/>
+    <w:lsdException w:name="Medium List 1 Accent 1" w:semiHidden="0" w:uiPriority="65" w:unhideWhenUsed="0"/>
+    <w:lsdException w:name="Revision" w:unhideWhenUsed="0"/>
+    <w:lsdException w:name="List Paragraph" w:semiHidden="0" w:uiPriority="34" w:unhideWhenUsed="0" w:qFormat="1"/>
+    <w:lsdException w:name="Quote" w:semiHidden="0" w:uiPriority="29" w:unhideWhenUsed="0" w:qFormat="1"/>
+    <w:lsdException w:name="Intense Quote" w:semiHidden="0" w:uiPriority="30" w:unhideWhenUsed="0" w:qFormat="1"/>
+    <w:lsdException w:name="Medium List 2 Accent 1" w:semiHidden="0" w:uiPriority="66" w:unhideWhenUsed="0"/>
+    <w:lsdException w:name="Medium Grid 1 Accent 1" w:semiHidden="0" w:uiPriority="67" w:unhideWhenUsed="0"/>
+    <w:lsdException w:name="Medium Grid 2 Accent 1" w:semiHidden="0" w:uiPriority="68" w:unhideWhenUsed="0"/>
+    <w:lsdException w:name="Medium Grid 3 Accent 1" w:semiHidden="0" w:uiPriority="69" w:unhideWhenUsed="0"/>
+    <w:lsdException w:name="Dark List Accent 1" w:semiHidden="0" w:uiPriority="70" w:unhideWhenUsed="0"/>
+    <w:lsdException w:name="Colorful Shading Accent 1" w:semiHidden="0" w:uiPriority="71" w:unhideWhenUsed="0"/>
+    <w:lsdException w:name="Colorful List Accent 1" w:semiHidden="0" w:uiPriority="72" w:unhideWhenUsed="0"/>
+    <w:lsdException w:name="Colorful Grid Accent 1" w:semiHidden="0" w:uiPriority="73" w:unhideWhenUsed="0"/>
+    <w:lsdException w:name="Light Shading Accent 2" w:semiHidden="0" w:uiPriority="60" w:unhideWhenUsed="0"/>
+    <w:lsdException w:name="Light List Accent 2" w:semiHidden="0" w:uiPriority="61" w:unhideWhenUsed="0"/>
+    <w:lsdException w:name="Light Grid Accent 2" w:semiHidden="0" w:uiPriority="62" w:unhideWhenUsed="0"/>
+    <w:lsdException w:name="Medium Shading 1 Accent 2" w:semiHidden="0" w:uiPriority="63" w:unhideWhenUsed="0"/>
+    <w:lsdException w:name="Medium Shading 2 Accent 2" w:semiHidden="0" w:uiPriority="64" w:unhideWhenUsed="0"/>
+    <w:lsdException w:name="Medium List 1 Accent 2" w:semiHidden="0" w:uiPriority="65" w:unhideWhenUsed="0"/>
+    <w:lsdException w:name="Medium List 2 Accent 2" w:semiHidden="0" w:uiPriority="66" w:unhideWhenUsed="0"/>
+    <w:lsdException w:name="Medium Grid 1 Accent 2" w:semiHidden="0" w:uiPriority="67" w:unhideWhenUsed="0"/>
+    <w:lsdException w:name="Medium Grid 2 Accent 2" w:semiHidden="0" w:uiPriority="68" w:unhideWhenUsed="0"/>
+    <w:lsdException w:name="Medium Grid 3 Accent 2" w:semiHidden="0" w:uiPriority="69" w:unhideWhenUsed="0"/>
+    <w:lsdException w:name="Dark List Accent 2" w:semiHidden="0" w:uiPriority="70" w:unhideWhenUsed="0"/>
+    <w:lsdException w:name="Colorful Shading Accent 2" w:semiHidden="0" w:uiPriority="71" w:unhideWhenUsed="0"/>
+    <w:lsdException w:name="Colorful List Accent 2" w:semiHidden="0" w:uiPriority="72" w:unhideWhenUsed="0"/>
+    <w:lsdException w:name="Colorful Grid Accent 2" w:semiHidden="0" w:uiPriority="73" w:unhideWhenUsed="0"/>
+    <w:lsdException w:name="Light Shading Accent 3" w:semiHidden="0" w:uiPriority="60" w:unhideWhenUsed="0"/>
+    <w:lsdException w:name="Light List Accent 3" w:semiHidden="0" w:uiPriority="61" w:unhideWhenUsed="0"/>
+    <w:lsdException w:name="Light Grid Accent 3" w:semiHidden="0" w:uiPriority="62" w:unhideWhenUsed="0"/>
+    <w:lsdException w:name="Medium Shading 1 Accent 3" w:semiHidden="0" w:uiPriority="63" w:unhideWhenUsed="0"/>
+    <w:lsdException w:name="Medium Shading 2 Accent 3" w:semiHidden="0" w:uiPriority="64" w:unhideWhenUsed="0"/>
+    <w:lsdException w:name="Medium List 1 Accent 3" w:semiHidden="0" w:uiPriority="65" w:unhideWhenUsed="0"/>
+    <w:lsdException w:name="Medium List 2 Accent 3" w:semiHidden="0" w:uiPriority="66" w:unhideWhenUsed="0"/>
+    <w:lsdException w:name="Medium Grid 1 Accent 3" w:semiHidden="0" w:uiPriority="67" w:unhideWhenUsed="0"/>
+    <w:lsdException w:name="Medium Grid 2 Accent 3" w:semiHidden="0" w:uiPriority="68" w:unhideWhenUsed="0"/>
+    <w:lsdException w:name="Medium Grid 3 Accent 3" w:semiHidden="0" w:uiPriority="69" w:unhideWhenUsed="0"/>
+    <w:lsdException w:name="Dark List Accent 3" w:semiHidden="0" w:uiPriority="70" w:unhideWhenUsed="0"/>
+    <w:lsdException w:name="Colorful Shading Accent 3" w:semiHidden="0" w:uiPriority="71" w:unhideWhenUsed="0"/>
+    <w:lsdException w:name="Colorful List Accent 3" w:semiHidden="0" w:uiPriority="72" w:unhideWhenUsed="0"/>
+    <w:lsdException w:name="Colorful Grid Accent 3" w:semiHidden="0" w:uiPriority="73" w:unhideWhenUsed="0"/>
+    <w:lsdException w:name="Light Shading Accent 4" w:semiHidden="0" w:uiPriority="60" w:unhideWhenUsed="0"/>
+    <w:lsdException w:name="Light List Accent 4" w:semiHidden="0" w:uiPriority="61" w:unhideWhenUsed="0"/>
+    <w:lsdException w:name="Light Grid Accent 4" w:semiHidden="0" w:uiPriority="62" w:unhideWhenUsed="0"/>
+    <w:lsdException w:name="Medium Shading 1 Accent 4" w:semiHidden="0" w:uiPriority="63" w:unhideWhenUsed="0"/>
+    <w:lsdException w:name="Medium Shading 2 Accent 4" w:semiHidden="0" w:uiPriority="64" w:unhideWhenUsed="0"/>
+    <w:lsdException w:name="Medium List 1 Accent 4" w:semiHidden="0" w:uiPriority="65" w:unhideWhenUsed="0"/>
+    <w:lsdException w:name="Medium List 2 Accent 4" w:semiHidden="0" w:uiPriority="66" w:unhideWhenUsed="0"/>
+    <w:lsdException w:name="Medium Grid 1 Accent 4" w:semiHidden="0" w:uiPriority="67" w:unhideWhenUsed="0"/>
+    <w:lsdException w:name="Medium Grid 2 Accent 4" w:semiHidden="0" w:uiPriority="68" w:unhideWhenUsed="0"/>
+    <w:lsdException w:name="Medium Grid 3 Accent 4" w:semiHidden="0" w:uiPriority="69" w:unhideWhenUsed="0"/>
+    <w:lsdException w:name="Dark List Accent 4" w:semiHidden="0" w:uiPriority="70" w:unhideWhenUsed="0"/>
+    <w:lsdException w:name="Colorful Shading Accent 4" w:semiHidden="0" w:uiPriority="71" w:unhideWhenUsed="0"/>
+    <w:lsdException w:name="Colorful List Accent 4" w:semiHidden="0" w:uiPriority="72" w:unhideWhenUsed="0"/>
+    <w:lsdException w:name="Colorful Grid Accent 4" w:semiHidden="0" w:uiPriority="73" w:unhideWhenUsed="0"/>
+    <w:lsdException w:name="Light Shading Accent 5" w:semiHidden="0" w:uiPriority="60" w:unhideWhenUsed="0"/>
+    <w:lsdException w:name="Light List Accent 5" w:semiHidden="0" w:uiPriority="61" w:unhideWhenUsed="0"/>
+    <w:lsdException w:name="Light Grid Accent 5" w:semiHidden="0" w:uiPriority="62" w:unhideWhenUsed="0"/>
+    <w:lsdException w:name="Medium Shading 1 Accent 5" w:semiHidden="0" w:uiPriority="63" w:unhideWhenUsed="0"/>
+    <w:lsdException w:name="Medium Shading 2 Accent 5" w:semiHidden="0" w:uiPriority="64" w:unhideWhenUsed="0"/>
+    <w:lsdException w:name="Medium List 1 Accent 5" w:semiHidden="0" w:uiPriority="65" w:unhideWhenUsed="0"/>
+    <w:lsdException w:name="Medium List 2 Accent 5" w:semiHidden="0" w:uiPriority="66" w:unhideWhenUsed="0"/>
+    <w:lsdException w:name="Medium Grid 1 Accent 5" w:semiHidden="0" w:uiPriority="67" w:unhideWhenUsed="0"/>
+    <w:lsdException w:name="Medium Grid 2 Accent 5" w:semiHidden="0" w:uiPriority="68" w:unhideWhenUsed="0"/>
+    <w:lsdException w:name="Medium Grid 3 Accent 5" w:semiHidden="0" w:uiPriority="69" w:unhideWhenUsed="0"/>
+    <w:lsdException w:name="Dark List Accent 5" w:semiHidden="0" w:uiPriority="70" w:unhideWhenUsed="0"/>
+    <w:lsdException w:name="Colorful Shading Accent 5" w:semiHidden="0" w:uiPriority="71" w:unhideWhenUsed="0"/>
+    <w:lsdException w:name="Colorful List Accent 5" w:semiHidden="0" w:uiPriority="72" w:unhideWhenUsed="0"/>
+    <w:lsdException w:name="Colorful Grid Accent 5" w:semiHidden="0" w:uiPriority="73" w:unhideWhenUsed="0"/>
+    <w:lsdException w:name="Light Shading Accent 6" w:semiHidden="0" w:uiPriority="60" w:unhideWhenUsed="0"/>
+    <w:lsdException w:name="Light List Accent 6" w:semiHidden="0" w:uiPriority="61" w:unhideWhenUsed="0"/>
+    <w:lsdException w:name="Light Grid Accent 6" w:semiHidden="0" w:uiPriority="62" w:unhideWhenUsed="0"/>
+    <w:lsdException w:name="Medium Shading 1 Accent 6" w:semiHidden="0" w:uiPriority="63" w:unhideWhenUsed="0"/>
+    <w:lsdException w:name="Medium Shading 2 Accent 6" w:semiHidden="0" w:uiPriority="64" w:unhideWhenUsed="0"/>
+    <w:lsdException w:name="Medium List 1 Accent 6" w:semiHidden="0" w:uiPriority="65" w:unhideWhenUsed="0"/>
+    <w:lsdException w:name="Medium List 2 Accent 6" w:semiHidden="0" w:uiPriority="66" w:unhideWhenUsed="0"/>
+    <w:lsdException w:name="Medium Grid 1 Accent 6" w:semiHidden="0" w:uiPriority="67" w:unhideWhenUsed="0"/>
+    <w:lsdException w:name="Medium Grid 2 Accent 6" w:semiHidden="0" w:uiPriority="68" w:unhideWhenUsed="0"/>
+    <w:lsdException w:name="Medium Grid 3 Accent 6" w:semiHidden="0" w:uiPriority="69" w:unhideWhenUsed="0"/>
+    <w:lsdException w:name="Dark List Accent 6" w:semiHidden="0" w:uiPriority="70" w:unhideWhenUsed="0"/>
+    <w:lsdException w:name="Colorful Shading Accent 6" w:semiHidden="0" w:uiPriority="71" w:unhideWhenUsed="0"/>
+    <w:lsdException w:name="Colorful List Accent 6" w:semiHidden="0" w:uiPriority="72" w:unhideWhenUsed="0"/>
+    <w:lsdException w:name="Colorful Grid Accent 6" w:semiHidden="0" w:uiPriority="73" w:unhideWhenUsed="0"/>
+    <w:lsdException w:name="Subtle Emphasis" w:semiHidden="0" w:uiPriority="19" w:unhideWhenUsed="0" w:qFormat="1"/>
+    <w:lsdException w:name="Intense Emphasis" w:semiHidden="0" w:uiPriority="21" w:unhideWhenUsed="0" w:qFormat="1"/>
+    <w:lsdException w:name="Subtle Reference" w:semiHidden="0" w:uiPriority="31" w:unhideWhenUsed="0" w:qFormat="1"/>
+    <w:lsdException w:name="Intense Reference" w:semiHidden="0" w:uiPriority="32" w:unhideWhenUsed="0" w:qFormat="1"/>
+    <w:lsdException w:name="Book Title" w:semiHidden="0" w:uiPriority="33" w:unhideWhenUsed="0" w:qFormat="1"/>
+    <w:lsdException w:name="Bibliography" w:uiPriority="37"/>
+    <w:lsdException w:name="TOC Heading" w:uiPriority="39" w:qFormat="1"/>
+  </w:latentStyles>
+  <w:style w:type="paragraph" w:default="1" w:styleId="Normal">
+    <w:name w:val="Normal"/>
+    <w:qFormat/>
+  </w:style>
+  <w:style w:type="character" w:default="1" w:styleId="Fuentedeprrafopredeter">
+    <w:name w:val="Default Paragraph Font"/>
+    <w:uiPriority w:val="1"/>
+    <w:semiHidden/>
+    <w:unhideWhenUsed/>
+  </w:style>
+  <w:style w:type="table" w:default="1" w:styleId="Tablanormal">
+    <w:name w:val="Normal Table"/>
+    <w:uiPriority w:val="99"/>
+    <w:semiHidden/>
+    <w:unhideWhenUsed/>
+    <w:tblPr>
+      <w:tblInd w:w="0" w:type="dxa"/>
+      <w:tblCellMar>
+        <w:top w:w="0" w:type="dxa"/>
+        <w:left w:w="108" w:type="dxa"/>
+        <w:bottom w:w="0" w:type="dxa"/>
+        <w:right w:w="108" w:type="dxa"/>
+      </w:tblCellMar>
+    </w:tblPr>
+  </w:style>
+  <w:style w:type="numbering" w:default="1" w:styleId="Sinlista">
+    <w:name w:val="No List"/>
+    <w:uiPriority w:val="99"/>
+    <w:semiHidden/>
+    <w:unhideWhenUsed/>
   </w:style>
 </w:styles>
 </file>

</xml_diff>